<commit_message>
Update app.py, templates, outputs, and README with latest changes
</commit_message>
<xml_diff>
--- a/output.docx
+++ b/output.docx
@@ -8,6 +8,24 @@
       </w:pPr>
       <w:r>
         <w:t>Elizabeth Dole Foundation Look-Book</w:t>
+      </w:r>
+    </w:p>
+    <w:p>
+      <w:r>
+        <w:t>Generated on: 2025-07-14 21:32:23</w:t>
+      </w:r>
+    </w:p>
+    <w:p>
+      <w:r>
+        <w:br w:type="page"/>
+      </w:r>
+    </w:p>
+    <w:p>
+      <w:pPr>
+        <w:pStyle w:val="Heading2"/>
+      </w:pPr>
+      <w:r>
+        <w:t>Steve Schwab</w:t>
       </w:r>
     </w:p>
     <w:tbl>
@@ -125,6 +143,14 @@
         <w:br/>
       </w:r>
     </w:p>
+    <w:p>
+      <w:pPr>
+        <w:pStyle w:val="Heading2"/>
+      </w:pPr>
+      <w:r>
+        <w:t>Robin L. Portman</w:t>
+      </w:r>
+    </w:p>
     <w:tbl>
       <w:tblPr>
         <w:tblW w:type="auto" w:w="0"/>
@@ -238,6 +264,14 @@
     <w:p>
       <w:r>
         <w:br/>
+      </w:r>
+    </w:p>
+    <w:p>
+      <w:pPr>
+        <w:pStyle w:val="Heading2"/>
+      </w:pPr>
+      <w:r>
+        <w:t>Patrick Sargent</w:t>
       </w:r>
     </w:p>
     <w:tbl>
@@ -355,6 +389,14 @@
         <w:br/>
       </w:r>
     </w:p>
+    <w:p>
+      <w:pPr>
+        <w:pStyle w:val="Heading2"/>
+      </w:pPr>
+      <w:r>
+        <w:t>Patrick Mellody</w:t>
+      </w:r>
+    </w:p>
     <w:tbl>
       <w:tblPr>
         <w:tblW w:type="auto" w:w="0"/>
@@ -468,6 +510,14 @@
     <w:p>
       <w:r>
         <w:br/>
+      </w:r>
+    </w:p>
+    <w:p>
+      <w:pPr>
+        <w:pStyle w:val="Heading2"/>
+      </w:pPr>
+      <w:r>
+        <w:t>Michael Steel</w:t>
       </w:r>
     </w:p>
     <w:tbl>
@@ -597,6 +647,14 @@
         <w:br/>
       </w:r>
     </w:p>
+    <w:p>
+      <w:pPr>
+        <w:pStyle w:val="Heading2"/>
+      </w:pPr>
+      <w:r>
+        <w:t>Mark Elliot</w:t>
+      </w:r>
+    </w:p>
     <w:tbl>
       <w:tblPr>
         <w:tblW w:type="auto" w:w="0"/>
@@ -723,6 +781,14 @@
         <w:br/>
       </w:r>
     </w:p>
+    <w:p>
+      <w:pPr>
+        <w:pStyle w:val="Heading2"/>
+      </w:pPr>
+      <w:r>
+        <w:t>Liz Porter</w:t>
+      </w:r>
+    </w:p>
     <w:tbl>
       <w:tblPr>
         <w:tblW w:type="auto" w:w="0"/>
@@ -836,6 +902,14 @@
     <w:p>
       <w:r>
         <w:br/>
+      </w:r>
+    </w:p>
+    <w:p>
+      <w:pPr>
+        <w:pStyle w:val="Heading2"/>
+      </w:pPr>
+      <w:r>
+        <w:t>Kimberly Mingo</w:t>
       </w:r>
     </w:p>
     <w:tbl>
@@ -953,6 +1027,14 @@
         <w:br/>
       </w:r>
     </w:p>
+    <w:p>
+      <w:pPr>
+        <w:pStyle w:val="Heading2"/>
+      </w:pPr>
+      <w:r>
+        <w:t>Joyce Campbell Guiffra</w:t>
+      </w:r>
+    </w:p>
     <w:tbl>
       <w:tblPr>
         <w:tblW w:type="auto" w:w="0"/>
@@ -1041,6 +1123,14 @@
     <w:p>
       <w:r>
         <w:br/>
+      </w:r>
+    </w:p>
+    <w:p>
+      <w:pPr>
+        <w:pStyle w:val="Heading2"/>
+      </w:pPr>
+      <w:r>
+        <w:t>Jeff DiLullo</w:t>
       </w:r>
     </w:p>
     <w:tbl>
@@ -1158,6 +1248,14 @@
         <w:br/>
       </w:r>
     </w:p>
+    <w:p>
+      <w:pPr>
+        <w:pStyle w:val="Heading2"/>
+      </w:pPr>
+      <w:r>
+        <w:t>Diane McDonald</w:t>
+      </w:r>
+    </w:p>
     <w:tbl>
       <w:tblPr>
         <w:tblW w:type="auto" w:w="0"/>
@@ -1271,6 +1369,14 @@
     <w:p>
       <w:r>
         <w:br/>
+      </w:r>
+    </w:p>
+    <w:p>
+      <w:pPr>
+        <w:pStyle w:val="Heading2"/>
+      </w:pPr>
+      <w:r>
+        <w:t>Bob McDonald</w:t>
       </w:r>
     </w:p>
     <w:tbl>
@@ -1397,6 +1503,14 @@
         <w:br/>
       </w:r>
     </w:p>
+    <w:p>
+      <w:pPr>
+        <w:pStyle w:val="Heading2"/>
+      </w:pPr>
+      <w:r>
+        <w:t>Anita Whitehead</w:t>
+      </w:r>
+    </w:p>
     <w:tbl>
       <w:tblPr>
         <w:tblW w:type="auto" w:w="0"/>
@@ -1512,6 +1626,14 @@
         <w:br/>
       </w:r>
     </w:p>
+    <w:p>
+      <w:pPr>
+        <w:pStyle w:val="Heading2"/>
+      </w:pPr>
+      <w:r>
+        <w:t>Adam Porter</w:t>
+      </w:r>
+    </w:p>
     <w:tbl>
       <w:tblPr>
         <w:tblW w:type="auto" w:w="0"/>
@@ -1589,6 +1711,14 @@
     <w:p>
       <w:r>
         <w:br/>
+      </w:r>
+    </w:p>
+    <w:p>
+      <w:pPr>
+        <w:pStyle w:val="Heading2"/>
+      </w:pPr>
+      <w:r>
+        <w:t>Dylan Tyson</w:t>
       </w:r>
     </w:p>
     <w:tbl>
@@ -1670,6 +1800,14 @@
         <w:br/>
       </w:r>
     </w:p>
+    <w:p>
+      <w:pPr>
+        <w:pStyle w:val="Heading2"/>
+      </w:pPr>
+      <w:r>
+        <w:t>Tina Marie Cordova</w:t>
+      </w:r>
+    </w:p>
     <w:tbl>
       <w:tblPr>
         <w:tblW w:type="auto" w:w="0"/>
@@ -1747,6 +1885,14 @@
     <w:p>
       <w:r>
         <w:br/>
+      </w:r>
+    </w:p>
+    <w:p>
+      <w:pPr>
+        <w:pStyle w:val="Heading2"/>
+      </w:pPr>
+      <w:r>
+        <w:t>Stewart McLaurin</w:t>
       </w:r>
     </w:p>
     <w:tbl>
@@ -1828,6 +1974,14 @@
         <w:br/>
       </w:r>
     </w:p>
+    <w:p>
+      <w:pPr>
+        <w:pStyle w:val="Heading2"/>
+      </w:pPr>
+      <w:r>
+        <w:t>Stephen Saunders</w:t>
+      </w:r>
+    </w:p>
     <w:tbl>
       <w:tblPr>
         <w:tblW w:type="auto" w:w="0"/>
@@ -1905,6 +2059,14 @@
     <w:p>
       <w:r>
         <w:br/>
+      </w:r>
+    </w:p>
+    <w:p>
+      <w:pPr>
+        <w:pStyle w:val="Heading2"/>
+      </w:pPr>
+      <w:r>
+        <w:t>Elizabeth Field</w:t>
       </w:r>
     </w:p>
     <w:tbl>
@@ -1986,6 +2148,14 @@
         <w:br/>
       </w:r>
     </w:p>
+    <w:p>
+      <w:pPr>
+        <w:pStyle w:val="Heading2"/>
+      </w:pPr>
+      <w:r>
+        <w:t>Brandon Hofacker</w:t>
+      </w:r>
+    </w:p>
     <w:tbl>
       <w:tblPr>
         <w:tblW w:type="auto" w:w="0"/>
@@ -2063,6 +2233,14 @@
     <w:p>
       <w:r>
         <w:br/>
+      </w:r>
+    </w:p>
+    <w:p>
+      <w:pPr>
+        <w:pStyle w:val="Heading2"/>
+      </w:pPr>
+      <w:r>
+        <w:t>Gia Colombraro</w:t>
       </w:r>
     </w:p>
     <w:tbl>
@@ -2146,6 +2324,14 @@
         <w:br/>
       </w:r>
     </w:p>
+    <w:p>
+      <w:pPr>
+        <w:pStyle w:val="Heading2"/>
+      </w:pPr>
+      <w:r>
+        <w:t>Elizabeth Dole</w:t>
+      </w:r>
+    </w:p>
     <w:tbl>
       <w:tblPr>
         <w:tblW w:type="auto" w:w="0"/>
@@ -2223,6 +2409,14 @@
     <w:p>
       <w:r>
         <w:br/>
+      </w:r>
+    </w:p>
+    <w:p>
+      <w:pPr>
+        <w:pStyle w:val="Heading2"/>
+      </w:pPr>
+      <w:r>
+        <w:t>Jim Rushton</w:t>
       </w:r>
     </w:p>
     <w:tbl>
@@ -2304,6 +2498,14 @@
         <w:br/>
       </w:r>
     </w:p>
+    <w:p>
+      <w:pPr>
+        <w:pStyle w:val="Heading2"/>
+      </w:pPr>
+      <w:r>
+        <w:t>Petra Schneebauer</w:t>
+      </w:r>
+    </w:p>
     <w:tbl>
       <w:tblPr>
         <w:tblW w:type="auto" w:w="0"/>
@@ -2381,6 +2583,14 @@
     <w:p>
       <w:r>
         <w:br/>
+      </w:r>
+    </w:p>
+    <w:p>
+      <w:pPr>
+        <w:pStyle w:val="Heading2"/>
+      </w:pPr>
+      <w:r>
+        <w:t>Katharina Schneebaur</w:t>
       </w:r>
     </w:p>
     <w:tbl>
@@ -2462,6 +2672,14 @@
         <w:br/>
       </w:r>
     </w:p>
+    <w:p>
+      <w:pPr>
+        <w:pStyle w:val="Heading2"/>
+      </w:pPr>
+      <w:r>
+        <w:t>Anna Palmer</w:t>
+      </w:r>
+    </w:p>
     <w:tbl>
       <w:tblPr>
         <w:tblW w:type="auto" w:w="0"/>
@@ -2541,6 +2759,14 @@
     <w:p>
       <w:r>
         <w:br/>
+      </w:r>
+    </w:p>
+    <w:p>
+      <w:pPr>
+        <w:pStyle w:val="Heading2"/>
+      </w:pPr>
+      <w:r>
+        <w:t>Hazel Moran</w:t>
       </w:r>
     </w:p>
     <w:tbl>
@@ -2628,6 +2854,14 @@
     <w:p>
       <w:r>
         <w:br/>
+      </w:r>
+    </w:p>
+    <w:p>
+      <w:pPr>
+        <w:pStyle w:val="Heading2"/>
+      </w:pPr>
+      <w:r>
+        <w:t>Terri Stewart</w:t>
       </w:r>
     </w:p>
     <w:tbl>
@@ -2720,6 +2954,14 @@
         <w:br/>
       </w:r>
     </w:p>
+    <w:p>
+      <w:pPr>
+        <w:pStyle w:val="Heading2"/>
+      </w:pPr>
+      <w:r>
+        <w:t>Kristin LaRoche</w:t>
+      </w:r>
+    </w:p>
     <w:tbl>
       <w:tblPr>
         <w:tblW w:type="auto" w:w="0"/>
@@ -2804,6 +3046,14 @@
         <w:br/>
       </w:r>
     </w:p>
+    <w:p>
+      <w:pPr>
+        <w:pStyle w:val="Heading2"/>
+      </w:pPr>
+      <w:r>
+        <w:t>Christian Rautenstrauch</w:t>
+      </w:r>
+    </w:p>
     <w:tbl>
       <w:tblPr>
         <w:tblW w:type="auto" w:w="0"/>
@@ -2883,6 +3133,14 @@
         <w:br/>
       </w:r>
     </w:p>
+    <w:p>
+      <w:pPr>
+        <w:pStyle w:val="Heading2"/>
+      </w:pPr>
+      <w:r>
+        <w:t>Thelma Ferguson</w:t>
+      </w:r>
+    </w:p>
     <w:tbl>
       <w:tblPr>
         <w:tblW w:type="auto" w:w="0"/>
@@ -2960,6 +3218,14 @@
     <w:p>
       <w:r>
         <w:br/>
+      </w:r>
+    </w:p>
+    <w:p>
+      <w:pPr>
+        <w:pStyle w:val="Heading2"/>
+      </w:pPr>
+      <w:r>
+        <w:t>Megan Murray</w:t>
       </w:r>
     </w:p>
     <w:tbl>

</xml_diff>